<commit_message>
Final del trabajo, se finaliza el artículo y se hacen cambios en los scripts de rgb y error.
</commit_message>
<xml_diff>
--- a/Artículo/Artículo.docx
+++ b/Artículo/Artículo.docx
@@ -197,6 +197,9 @@
                           <w:p>
                             <w:pPr>
                               <w:jc w:val="center"/>
+                              <w:rPr>
+                                <w:lang w:val="es-CO"/>
+                              </w:rPr>
                             </w:pPr>
                             <w:hyperlink r:id="rId9" w:history="1">
                               <w:r>
@@ -439,6 +442,9 @@
                     <w:p>
                       <w:pPr>
                         <w:jc w:val="center"/>
+                        <w:rPr>
+                          <w:lang w:val="es-CO"/>
+                        </w:rPr>
                       </w:pPr>
                       <w:hyperlink r:id="rId12" w:history="1">
                         <w:r>
@@ -865,14 +871,14 @@
           <w:bCs/>
           <w:lang w:val="es-CO" w:eastAsia="es-CO"/>
         </w:rPr>
-        <w:t>a implementación de una pieza de software que permite detectar, en una imagen, la piel y separarla del fondo.</w:t>
+        <w:t>a implementación de una pieza de software que permite detectar</w:t>
       </w:r>
       <w:r>
         <w:rPr>
           <w:bCs/>
           <w:lang w:val="es-CO" w:eastAsia="es-CO"/>
         </w:rPr>
-        <w:t xml:space="preserve"> </w:t>
+        <w:t xml:space="preserve"> segmentos de piel en una imagen y separarla de fondo. </w:t>
       </w:r>
     </w:p>
     <w:p>
@@ -962,6 +968,8 @@
         </w:rPr>
         <w:t>Para esta ocasión el problema se basa en 29 imágenes de las cuales debemos extraer solamente las partes que tengan piel, y lo demás se puede “borrar” ya que no es relevante para este caso.</w:t>
       </w:r>
+      <w:bookmarkStart w:id="1" w:name="_GoBack"/>
+      <w:bookmarkEnd w:id="1"/>
     </w:p>
     <w:p>
       <w:pPr>
@@ -991,7 +999,7 @@
         <w:tabs>
           <w:tab w:val="num" w:pos="0"/>
         </w:tabs>
-        <w:ind w:hanging="2832"/>
+        <w:ind w:hanging="2127"/>
         <w:rPr>
           <w:lang w:val="es-ES"/>
         </w:rPr>
@@ -1014,7 +1022,19 @@
         <w:rPr>
           <w:lang w:val="es-ES"/>
         </w:rPr>
-        <w:t>En las temáticas de la clase hemos visto algunos temas que nos pueden servir pa</w:t>
+        <w:t xml:space="preserve">En las temáticas de la clase hemos </w:t>
+      </w:r>
+      <w:r>
+        <w:rPr>
+          <w:lang w:val="es-ES"/>
+        </w:rPr>
+        <w:t>tratado</w:t>
+      </w:r>
+      <w:r>
+        <w:rPr>
+          <w:lang w:val="es-ES"/>
+        </w:rPr>
+        <w:t xml:space="preserve"> algunos temas que nos pueden servir pa</w:t>
       </w:r>
       <w:r>
         <w:rPr>
@@ -1057,6 +1077,12 @@
         <w:rPr>
           <w:lang w:val="es-ES"/>
         </w:rPr>
+        <w:instrText xml:space="preserve"> \* MERGEFORMAT </w:instrText>
+      </w:r>
+      <w:r>
+        <w:rPr>
+          <w:lang w:val="es-ES"/>
+        </w:rPr>
         <w:fldChar w:fldCharType="separate"/>
       </w:r>
       <w:r>
@@ -1092,6 +1118,12 @@
         <w:rPr>
           <w:lang w:val="es-ES"/>
         </w:rPr>
+        <w:instrText xml:space="preserve"> \* MERGEFORMAT </w:instrText>
+      </w:r>
+      <w:r>
+        <w:rPr>
+          <w:lang w:val="es-ES"/>
+        </w:rPr>
         <w:fldChar w:fldCharType="separate"/>
       </w:r>
       <w:r>
@@ -1148,6 +1180,12 @@
         <w:rPr>
           <w:lang w:val="es-ES"/>
         </w:rPr>
+      </w:r>
+      <w:r>
+        <w:rPr>
+          <w:lang w:val="es-ES"/>
+        </w:rPr>
+        <w:instrText xml:space="preserve"> \* MERGEFORMAT </w:instrText>
       </w:r>
       <w:r>
         <w:rPr>
@@ -1283,6 +1321,7 @@
           <w:numId w:val="0"/>
         </w:numPr>
         <w:spacing w:before="0"/>
+        <w:jc w:val="both"/>
         <w:rPr>
           <w:i w:val="0"/>
           <w:lang w:val="es-CO"/>
@@ -1413,6 +1452,13 @@
           <w:i w:val="0"/>
           <w:lang w:val="es-CO"/>
         </w:rPr>
+      </w:r>
+      <w:r>
+        <w:rPr>
+          <w:i w:val="0"/>
+          <w:lang w:val="es-CO"/>
+        </w:rPr>
+        <w:instrText xml:space="preserve"> \* MERGEFORMAT </w:instrText>
       </w:r>
       <w:r>
         <w:rPr>
@@ -1480,6 +1526,7 @@
         <w:suppressAutoHyphens w:val="0"/>
         <w:autoSpaceDN w:val="0"/>
         <w:adjustRightInd w:val="0"/>
+        <w:jc w:val="both"/>
         <w:rPr>
           <w:rFonts w:ascii="Courier New" w:hAnsi="Courier New" w:cs="Courier New"/>
           <w:lang w:eastAsia="es-ES"/>
@@ -1536,6 +1583,7 @@
         <w:suppressAutoHyphens w:val="0"/>
         <w:autoSpaceDN w:val="0"/>
         <w:adjustRightInd w:val="0"/>
+        <w:jc w:val="both"/>
         <w:rPr>
           <w:rFonts w:ascii="Courier New" w:hAnsi="Courier New" w:cs="Courier New"/>
         </w:rPr>
@@ -1776,6 +1824,7 @@
     </w:p>
     <w:p>
       <w:pPr>
+        <w:jc w:val="both"/>
         <w:rPr>
           <w:rFonts w:ascii="Arial" w:hAnsi="Arial" w:cs="Arial"/>
         </w:rPr>
@@ -1783,25 +1832,45 @@
     </w:p>
     <w:p>
       <w:pPr>
-        <w:rPr>
-          <w:lang w:val="es-ES"/>
-        </w:rPr>
-      </w:pPr>
-      <w:r>
-        <w:rPr>
-          <w:lang w:val="es-ES"/>
-        </w:rPr>
-        <w:t>Posteriormente filtramos nuevamente la imagen para eliminar los residuos</w:t>
-      </w:r>
-      <w:r>
-        <w:rPr>
-          <w:lang w:val="es-ES"/>
-        </w:rPr>
-        <w:t xml:space="preserve"> de no piel que quedan en esta. (Los rangos para este nuevo filtro los basamos en el script encontrado en internet [1] y seleccionamos los valores después de hacer varios experimentos)</w:t>
-      </w:r>
-    </w:p>
-    <w:p>
-      <w:pPr>
+        <w:jc w:val="both"/>
+        <w:rPr>
+          <w:lang w:val="es-ES"/>
+        </w:rPr>
+      </w:pPr>
+      <w:r>
+        <w:rPr>
+          <w:lang w:val="es-ES"/>
+        </w:rPr>
+        <w:t>Posteriormente filtramos nuevamente la i</w:t>
+      </w:r>
+      <w:r>
+        <w:rPr>
+          <w:lang w:val="es-ES"/>
+        </w:rPr>
+        <w:t>magen para eliminar los segmentos en los cuales no se detectó piel</w:t>
+      </w:r>
+      <w:r>
+        <w:rPr>
+          <w:lang w:val="es-ES"/>
+        </w:rPr>
+        <w:t>. (Los rangos para este nuevo filtro los basamos en el script encontrado en internet [1] y seleccionamos los valores después de hacer varios experimentos</w:t>
+      </w:r>
+      <w:r>
+        <w:rPr>
+          <w:lang w:val="es-ES"/>
+        </w:rPr>
+        <w:t xml:space="preserve"> aleatorios con los rangos</w:t>
+      </w:r>
+      <w:r>
+        <w:rPr>
+          <w:lang w:val="es-ES"/>
+        </w:rPr>
+        <w:t>)</w:t>
+      </w:r>
+    </w:p>
+    <w:p>
+      <w:pPr>
+        <w:jc w:val="both"/>
         <w:rPr>
           <w:lang w:val="es-ES"/>
         </w:rPr>
@@ -1813,6 +1882,7 @@
           <w:ilvl w:val="0"/>
           <w:numId w:val="10"/>
         </w:numPr>
+        <w:jc w:val="both"/>
         <w:rPr>
           <w:rFonts w:ascii="Arial" w:hAnsi="Arial" w:cs="Arial"/>
         </w:rPr>
@@ -1827,6 +1897,7 @@
     <w:p>
       <w:pPr>
         <w:ind w:left="720"/>
+        <w:jc w:val="both"/>
         <w:rPr>
           <w:rFonts w:ascii="Arial" w:hAnsi="Arial" w:cs="Arial"/>
         </w:rPr>
@@ -1837,6 +1908,7 @@
         <w:suppressAutoHyphens w:val="0"/>
         <w:autoSpaceDN w:val="0"/>
         <w:adjustRightInd w:val="0"/>
+        <w:jc w:val="both"/>
         <w:rPr>
           <w:rFonts w:ascii="Courier New" w:hAnsi="Courier New" w:cs="Courier New"/>
           <w:sz w:val="24"/>
@@ -1903,6 +1975,7 @@
     </w:p>
     <w:p>
       <w:pPr>
+        <w:jc w:val="both"/>
         <w:rPr>
           <w:rFonts w:ascii="Arial" w:hAnsi="Arial" w:cs="Arial"/>
           <w:lang w:val="es-ES"/>
@@ -1911,6 +1984,7 @@
     </w:p>
     <w:p>
       <w:pPr>
+        <w:jc w:val="both"/>
         <w:rPr>
           <w:lang w:val="es-ES"/>
         </w:rPr>
@@ -1933,13 +2007,31 @@
         <w:rPr>
           <w:lang w:val="es-ES"/>
         </w:rPr>
-        <w:t xml:space="preserve">’ para compararla posteriormente </w:t>
-      </w:r>
-      <w:r>
-        <w:rPr>
-          <w:lang w:val="es-ES"/>
-        </w:rPr>
-        <w:t>ejecutar el script ‘</w:t>
+        <w:t>’</w:t>
+      </w:r>
+      <w:r>
+        <w:rPr>
+          <w:lang w:val="es-ES"/>
+        </w:rPr>
+        <w:t>,</w:t>
+      </w:r>
+      <w:r>
+        <w:rPr>
+          <w:lang w:val="es-ES"/>
+        </w:rPr>
+        <w:t xml:space="preserve"> para compararla posteriormente </w:t>
+      </w:r>
+      <w:r>
+        <w:rPr>
+          <w:lang w:val="es-ES"/>
+        </w:rPr>
+        <w:t>se ejecuta</w:t>
+      </w:r>
+      <w:r>
+        <w:rPr>
+          <w:lang w:val="es-ES"/>
+        </w:rPr>
+        <w:t xml:space="preserve"> el script ‘</w:t>
       </w:r>
       <w:proofErr w:type="spellStart"/>
       <w:r>
@@ -2081,7 +2173,8 @@
         <w:tabs>
           <w:tab w:val="num" w:pos="0"/>
         </w:tabs>
-        <w:ind w:hanging="2832"/>
+        <w:ind w:hanging="992"/>
+        <w:jc w:val="left"/>
         <w:rPr>
           <w:lang w:val="es-ES"/>
         </w:rPr>
@@ -2091,12 +2184,6 @@
           <w:lang w:val="es-ES"/>
         </w:rPr>
         <w:lastRenderedPageBreak/>
-        <w:t>IV.</w:t>
-      </w:r>
-      <w:r>
-        <w:rPr>
-          <w:lang w:val="es-ES"/>
-        </w:rPr>
         <w:tab/>
       </w:r>
       <w:r>
@@ -2215,6 +2302,7 @@
     </w:p>
     <w:p>
       <w:pPr>
+        <w:jc w:val="both"/>
         <w:rPr>
           <w:lang w:val="es-ES"/>
         </w:rPr>
@@ -2234,13 +2322,15 @@
     </w:p>
     <w:p>
       <w:pPr>
-        <w:rPr>
-          <w:lang w:val="es-ES"/>
-        </w:rPr>
-      </w:pPr>
-    </w:p>
-    <w:p>
-      <w:pPr>
+        <w:jc w:val="both"/>
+        <w:rPr>
+          <w:lang w:val="es-ES"/>
+        </w:rPr>
+      </w:pPr>
+    </w:p>
+    <w:p>
+      <w:pPr>
+        <w:jc w:val="both"/>
         <w:rPr>
           <w:lang w:val="es-ES"/>
         </w:rPr>
@@ -2388,6 +2478,7 @@
     </w:p>
     <w:p>
       <w:pPr>
+        <w:jc w:val="both"/>
         <w:rPr>
           <w:lang w:val="es-ES"/>
         </w:rPr>
@@ -2565,6 +2656,7 @@
     </w:p>
     <w:p>
       <w:pPr>
+        <w:jc w:val="both"/>
         <w:rPr>
           <w:lang w:val="es-ES"/>
         </w:rPr>
@@ -2578,6 +2670,7 @@
     </w:p>
     <w:p>
       <w:pPr>
+        <w:jc w:val="both"/>
         <w:rPr>
           <w:lang w:val="es-ES"/>
         </w:rPr>
@@ -2727,6 +2820,7 @@
     </w:p>
     <w:p>
       <w:pPr>
+        <w:jc w:val="both"/>
         <w:rPr>
           <w:lang w:val="es-ES"/>
         </w:rPr>
@@ -2761,9 +2855,28 @@
       </w:r>
       <w:r>
         <w:rPr>
-          <w:lang w:val="es-ES"/>
-        </w:rPr>
-        <w:t xml:space="preserve"> y probar con valores aleatorios.</w:t>
+          <w:rFonts w:ascii="Courier New" w:hAnsi="Courier New" w:cs="Courier New"/>
+          <w:lang w:val="es-ES"/>
+        </w:rPr>
+        <w:t xml:space="preserve">, </w:t>
+      </w:r>
+      <w:r>
+        <w:rPr>
+          <w:lang w:val="es-ES"/>
+        </w:rPr>
+        <w:t>posteriormente</w:t>
+      </w:r>
+      <w:r>
+        <w:rPr>
+          <w:lang w:val="es-ES"/>
+        </w:rPr>
+        <w:t xml:space="preserve"> se prueba </w:t>
+      </w:r>
+      <w:r>
+        <w:rPr>
+          <w:lang w:val="es-ES"/>
+        </w:rPr>
+        <w:t>con valores aleatorios.</w:t>
       </w:r>
     </w:p>
     <w:p>
@@ -2885,6 +2998,7 @@
     </w:p>
     <w:p>
       <w:pPr>
+        <w:jc w:val="both"/>
         <w:rPr>
           <w:lang w:val="es-ES"/>
         </w:rPr>
@@ -2898,6 +3012,7 @@
     </w:p>
     <w:p>
       <w:pPr>
+        <w:jc w:val="both"/>
         <w:rPr>
           <w:lang w:val="es-ES"/>
         </w:rPr>
@@ -3166,6 +3281,7 @@
     </w:p>
     <w:p>
       <w:pPr>
+        <w:jc w:val="both"/>
         <w:rPr>
           <w:lang w:val="es-ES"/>
         </w:rPr>
@@ -3225,6 +3341,7 @@
           <w:ilvl w:val="0"/>
           <w:numId w:val="10"/>
         </w:numPr>
+        <w:jc w:val="both"/>
         <w:rPr>
           <w:lang w:val="es-ES"/>
         </w:rPr>
@@ -3248,6 +3365,7 @@
           <w:ilvl w:val="0"/>
           <w:numId w:val="10"/>
         </w:numPr>
+        <w:jc w:val="both"/>
         <w:rPr>
           <w:lang w:val="es-ES"/>
         </w:rPr>
@@ -3273,6 +3391,7 @@
           <w:ilvl w:val="0"/>
           <w:numId w:val="10"/>
         </w:numPr>
+        <w:jc w:val="both"/>
         <w:rPr>
           <w:lang w:val="es-ES"/>
         </w:rPr>
@@ -3289,11 +3408,24 @@
         <w:rPr>
           <w:lang w:val="es-ES"/>
         </w:rPr>
-        <w:t>: nos muestra el conteo total de pixeles por todas las imágenes.</w:t>
-      </w:r>
-    </w:p>
-    <w:p>
-      <w:pPr>
+        <w:t xml:space="preserve">: </w:t>
+      </w:r>
+      <w:r>
+        <w:rPr>
+          <w:lang w:val="es-ES"/>
+        </w:rPr>
+        <w:t>cuenta el número</w:t>
+      </w:r>
+      <w:r>
+        <w:rPr>
+          <w:lang w:val="es-ES"/>
+        </w:rPr>
+        <w:t xml:space="preserve"> total de pixeles por todas las imágenes.</w:t>
+      </w:r>
+    </w:p>
+    <w:p>
+      <w:pPr>
+        <w:jc w:val="both"/>
         <w:rPr>
           <w:lang w:val="es-ES"/>
         </w:rPr>
@@ -3489,245 +3621,19 @@
     </w:p>
     <w:p>
       <w:pPr>
-        <w:suppressAutoHyphens w:val="0"/>
-        <w:autoSpaceDE/>
-        <w:rPr>
-          <w:lang w:val="es-ES"/>
-        </w:rPr>
-      </w:pPr>
-    </w:p>
-    <w:p>
-      <w:pPr>
-        <w:suppressAutoHyphens w:val="0"/>
-        <w:autoSpaceDE/>
-        <w:rPr>
-          <w:lang w:val="es-ES"/>
-        </w:rPr>
-      </w:pPr>
-    </w:p>
-    <w:p>
-      <w:pPr>
-        <w:suppressAutoHyphens w:val="0"/>
-        <w:autoSpaceDE/>
-        <w:rPr>
-          <w:lang w:val="es-ES"/>
-        </w:rPr>
-      </w:pPr>
-    </w:p>
-    <w:p>
-      <w:pPr>
-        <w:suppressAutoHyphens w:val="0"/>
-        <w:autoSpaceDE/>
-        <w:rPr>
-          <w:lang w:val="es-ES"/>
-        </w:rPr>
-      </w:pPr>
-    </w:p>
-    <w:p>
-      <w:pPr>
-        <w:suppressAutoHyphens w:val="0"/>
-        <w:autoSpaceDE/>
-        <w:rPr>
-          <w:lang w:val="es-ES"/>
-        </w:rPr>
-      </w:pPr>
-    </w:p>
-    <w:p>
-      <w:pPr>
-        <w:suppressAutoHyphens w:val="0"/>
-        <w:autoSpaceDE/>
-        <w:rPr>
-          <w:lang w:val="es-ES"/>
-        </w:rPr>
-      </w:pPr>
-    </w:p>
-    <w:p>
-      <w:pPr>
-        <w:suppressAutoHyphens w:val="0"/>
-        <w:autoSpaceDE/>
-        <w:rPr>
-          <w:lang w:val="es-ES"/>
-        </w:rPr>
-      </w:pPr>
-    </w:p>
-    <w:p>
-      <w:pPr>
-        <w:suppressAutoHyphens w:val="0"/>
-        <w:autoSpaceDE/>
-        <w:rPr>
-          <w:lang w:val="es-ES"/>
-        </w:rPr>
-      </w:pPr>
-    </w:p>
-    <w:p>
-      <w:pPr>
-        <w:suppressAutoHyphens w:val="0"/>
-        <w:autoSpaceDE/>
-        <w:rPr>
-          <w:lang w:val="es-ES"/>
-        </w:rPr>
-      </w:pPr>
-    </w:p>
-    <w:p>
-      <w:pPr>
-        <w:suppressAutoHyphens w:val="0"/>
-        <w:autoSpaceDE/>
-        <w:rPr>
-          <w:lang w:val="es-ES"/>
-        </w:rPr>
-      </w:pPr>
-    </w:p>
-    <w:p>
-      <w:pPr>
-        <w:suppressAutoHyphens w:val="0"/>
-        <w:autoSpaceDE/>
-        <w:rPr>
-          <w:lang w:val="es-ES"/>
-        </w:rPr>
-      </w:pPr>
-    </w:p>
-    <w:p>
-      <w:pPr>
-        <w:suppressAutoHyphens w:val="0"/>
-        <w:autoSpaceDE/>
-        <w:rPr>
-          <w:lang w:val="es-ES"/>
-        </w:rPr>
-      </w:pPr>
-    </w:p>
-    <w:p>
-      <w:pPr>
-        <w:suppressAutoHyphens w:val="0"/>
-        <w:autoSpaceDE/>
-        <w:rPr>
-          <w:lang w:val="es-ES"/>
-        </w:rPr>
-      </w:pPr>
-    </w:p>
-    <w:p>
-      <w:pPr>
-        <w:suppressAutoHyphens w:val="0"/>
-        <w:autoSpaceDE/>
-        <w:rPr>
-          <w:lang w:val="es-ES"/>
-        </w:rPr>
-      </w:pPr>
-    </w:p>
-    <w:p>
-      <w:pPr>
-        <w:suppressAutoHyphens w:val="0"/>
-        <w:autoSpaceDE/>
-        <w:rPr>
-          <w:lang w:val="es-ES"/>
-        </w:rPr>
-      </w:pPr>
-    </w:p>
-    <w:p>
-      <w:pPr>
-        <w:suppressAutoHyphens w:val="0"/>
-        <w:autoSpaceDE/>
-        <w:rPr>
-          <w:lang w:val="es-ES"/>
-        </w:rPr>
-      </w:pPr>
-    </w:p>
-    <w:p>
-      <w:pPr>
-        <w:suppressAutoHyphens w:val="0"/>
-        <w:autoSpaceDE/>
-        <w:rPr>
-          <w:lang w:val="es-ES"/>
-        </w:rPr>
-      </w:pPr>
-    </w:p>
-    <w:p>
-      <w:pPr>
-        <w:suppressAutoHyphens w:val="0"/>
-        <w:autoSpaceDE/>
-        <w:rPr>
-          <w:lang w:val="es-ES"/>
-        </w:rPr>
-      </w:pPr>
-    </w:p>
-    <w:p>
-      <w:pPr>
-        <w:suppressAutoHyphens w:val="0"/>
-        <w:autoSpaceDE/>
-        <w:rPr>
-          <w:lang w:val="es-ES"/>
-        </w:rPr>
-      </w:pPr>
-    </w:p>
-    <w:p>
-      <w:pPr>
-        <w:suppressAutoHyphens w:val="0"/>
-        <w:autoSpaceDE/>
-        <w:rPr>
-          <w:lang w:val="es-ES"/>
-        </w:rPr>
-      </w:pPr>
-    </w:p>
-    <w:p>
-      <w:pPr>
-        <w:suppressAutoHyphens w:val="0"/>
-        <w:autoSpaceDE/>
-        <w:rPr>
-          <w:lang w:val="es-ES"/>
-        </w:rPr>
-      </w:pPr>
-    </w:p>
-    <w:p>
-      <w:pPr>
-        <w:suppressAutoHyphens w:val="0"/>
-        <w:autoSpaceDE/>
-        <w:rPr>
-          <w:lang w:val="es-ES"/>
-        </w:rPr>
-      </w:pPr>
-    </w:p>
-    <w:p>
-      <w:pPr>
-        <w:suppressAutoHyphens w:val="0"/>
-        <w:autoSpaceDE/>
-        <w:rPr>
-          <w:lang w:val="es-ES"/>
-        </w:rPr>
-      </w:pPr>
-    </w:p>
-    <w:p>
-      <w:pPr>
-        <w:suppressAutoHyphens w:val="0"/>
-        <w:autoSpaceDE/>
-        <w:rPr>
-          <w:lang w:val="es-ES"/>
-        </w:rPr>
-      </w:pPr>
-    </w:p>
-    <w:p>
-      <w:pPr>
-        <w:suppressAutoHyphens w:val="0"/>
-        <w:autoSpaceDE/>
-        <w:rPr>
-          <w:lang w:val="es-ES"/>
-        </w:rPr>
-      </w:pPr>
-    </w:p>
-    <w:p>
-      <w:pPr>
         <w:pStyle w:val="Ttulo1"/>
         <w:tabs>
           <w:tab w:val="num" w:pos="0"/>
         </w:tabs>
-        <w:ind w:hanging="2832"/>
-        <w:rPr>
-          <w:lang w:val="es-ES"/>
-        </w:rPr>
-      </w:pPr>
-      <w:r>
-        <w:rPr>
-          <w:lang w:val="es-ES"/>
-        </w:rPr>
-        <w:lastRenderedPageBreak/>
+        <w:ind w:hanging="992"/>
+        <w:rPr>
+          <w:lang w:val="es-ES"/>
+        </w:rPr>
+      </w:pPr>
+      <w:r>
+        <w:rPr>
+          <w:lang w:val="es-ES"/>
+        </w:rPr>
         <w:t>CONCLUSIONES</w:t>
       </w:r>
     </w:p>
@@ -3738,6 +3644,7 @@
           <w:ilvl w:val="0"/>
           <w:numId w:val="10"/>
         </w:numPr>
+        <w:jc w:val="both"/>
         <w:rPr>
           <w:lang w:val="es-ES"/>
         </w:rPr>
@@ -3748,11 +3655,183 @@
         </w:rPr>
         <w:t>El algoritmo no es correcto del todo, porque en varias imágenes falta todavía más precisión, ya que quedan muchos espacios que no son piel en la imagen procesada.</w:t>
       </w:r>
-      <w:bookmarkStart w:id="1" w:name="_GoBack"/>
-      <w:bookmarkEnd w:id="1"/>
-    </w:p>
-    <w:p>
-      <w:pPr>
+    </w:p>
+    <w:p>
+      <w:pPr>
+        <w:pStyle w:val="Prrafodelista"/>
+        <w:numPr>
+          <w:ilvl w:val="0"/>
+          <w:numId w:val="10"/>
+        </w:numPr>
+        <w:jc w:val="both"/>
+        <w:rPr>
+          <w:lang w:val="es-ES"/>
+        </w:rPr>
+      </w:pPr>
+      <w:r>
+        <w:rPr>
+          <w:color w:val="222222"/>
+          <w:shd w:val="clear" w:color="auto" w:fill="FFFFFF"/>
+          <w:lang w:val="es-ES"/>
+        </w:rPr>
+        <w:t xml:space="preserve">Se puede observar que el porcentaje de error obtenido </w:t>
+      </w:r>
+      <w:r>
+        <w:rPr>
+          <w:color w:val="222222"/>
+          <w:shd w:val="clear" w:color="auto" w:fill="FFFFFF"/>
+          <w:lang w:val="es-ES"/>
+        </w:rPr>
+        <w:t>después</w:t>
+      </w:r>
+      <w:r>
+        <w:rPr>
+          <w:color w:val="222222"/>
+          <w:shd w:val="clear" w:color="auto" w:fill="FFFFFF"/>
+          <w:lang w:val="es-ES"/>
+        </w:rPr>
+        <w:t xml:space="preserve"> de ejecutar la pieza de software es relativamente pequeño, haciendo que el resultado pueda ser confiable.</w:t>
+      </w:r>
+    </w:p>
+    <w:p>
+      <w:pPr>
+        <w:pStyle w:val="Prrafodelista"/>
+        <w:numPr>
+          <w:ilvl w:val="0"/>
+          <w:numId w:val="10"/>
+        </w:numPr>
+        <w:jc w:val="both"/>
+        <w:rPr>
+          <w:lang w:val="es-ES"/>
+        </w:rPr>
+      </w:pPr>
+      <w:r>
+        <w:rPr>
+          <w:lang w:val="es-ES"/>
+        </w:rPr>
+        <w:t>El espacio de color RGB no es muy recomendable para la detección de piel porque los rangos de colores toman muchos otros objetos que no son piel, por esta razón utilizamos el espacio HSV.</w:t>
+      </w:r>
+    </w:p>
+    <w:p>
+      <w:pPr>
+        <w:pStyle w:val="Prrafodelista"/>
+        <w:numPr>
+          <w:ilvl w:val="0"/>
+          <w:numId w:val="10"/>
+        </w:numPr>
+        <w:jc w:val="both"/>
+        <w:rPr>
+          <w:lang w:val="es-ES"/>
+        </w:rPr>
+      </w:pPr>
+      <w:r>
+        <w:rPr>
+          <w:color w:val="222222"/>
+          <w:shd w:val="clear" w:color="auto" w:fill="FFFFFF"/>
+          <w:lang w:val="es-ES"/>
+        </w:rPr>
+        <w:t>S</w:t>
+      </w:r>
+      <w:r>
+        <w:rPr>
+          <w:color w:val="222222"/>
+          <w:shd w:val="clear" w:color="auto" w:fill="FFFFFF"/>
+          <w:lang w:val="es-ES"/>
+        </w:rPr>
+        <w:t xml:space="preserve">e puede observar que en las </w:t>
+      </w:r>
+      <w:r>
+        <w:rPr>
+          <w:color w:val="222222"/>
+          <w:shd w:val="clear" w:color="auto" w:fill="FFFFFF"/>
+          <w:lang w:val="es-ES"/>
+        </w:rPr>
+        <w:t>imágenes</w:t>
+      </w:r>
+      <w:r>
+        <w:rPr>
+          <w:color w:val="222222"/>
+          <w:shd w:val="clear" w:color="auto" w:fill="FFFFFF"/>
+          <w:lang w:val="es-ES"/>
+        </w:rPr>
+        <w:t xml:space="preserve"> que </w:t>
+      </w:r>
+      <w:r>
+        <w:rPr>
+          <w:color w:val="222222"/>
+          <w:shd w:val="clear" w:color="auto" w:fill="FFFFFF"/>
+          <w:lang w:val="es-ES"/>
+        </w:rPr>
+        <w:t>más</w:t>
+      </w:r>
+      <w:r>
+        <w:rPr>
+          <w:color w:val="222222"/>
+          <w:shd w:val="clear" w:color="auto" w:fill="FFFFFF"/>
+          <w:lang w:val="es-ES"/>
+        </w:rPr>
+        <w:t xml:space="preserve"> dificultad</w:t>
+      </w:r>
+      <w:r>
+        <w:rPr>
+          <w:color w:val="222222"/>
+          <w:shd w:val="clear" w:color="auto" w:fill="FFFFFF"/>
+          <w:lang w:val="es-ES"/>
+        </w:rPr>
+        <w:t>es se presenta son</w:t>
+      </w:r>
+      <w:r>
+        <w:rPr>
+          <w:color w:val="222222"/>
+          <w:shd w:val="clear" w:color="auto" w:fill="FFFFFF"/>
+          <w:lang w:val="es-ES"/>
+        </w:rPr>
+        <w:t xml:space="preserve"> en las que tienen personas de color moreno, que tienen tonos</w:t>
+      </w:r>
+      <w:r>
+        <w:rPr>
+          <w:color w:val="222222"/>
+          <w:shd w:val="clear" w:color="auto" w:fill="FFFFFF"/>
+          <w:lang w:val="es-ES"/>
+        </w:rPr>
+        <w:t xml:space="preserve"> claros en la piel, las prendas de vestir</w:t>
+      </w:r>
+      <w:r>
+        <w:rPr>
+          <w:color w:val="222222"/>
+          <w:shd w:val="clear" w:color="auto" w:fill="FFFFFF"/>
+          <w:lang w:val="es-ES"/>
+        </w:rPr>
+        <w:t xml:space="preserve"> o en el entorno</w:t>
+      </w:r>
+      <w:r>
+        <w:rPr>
+          <w:color w:val="222222"/>
+          <w:shd w:val="clear" w:color="auto" w:fill="FFFFFF"/>
+          <w:lang w:val="es-ES"/>
+        </w:rPr>
+        <w:t>.</w:t>
+      </w:r>
+    </w:p>
+    <w:p>
+      <w:pPr>
+        <w:jc w:val="both"/>
+        <w:rPr>
+          <w:lang w:val="es-ES"/>
+        </w:rPr>
+      </w:pPr>
+    </w:p>
+    <w:p>
+      <w:pPr>
+        <w:jc w:val="both"/>
+        <w:rPr>
+          <w:lang w:val="es-ES"/>
+        </w:rPr>
+      </w:pPr>
+    </w:p>
+    <w:p>
+      <w:pPr>
+        <w:jc w:val="both"/>
         <w:rPr>
           <w:lang w:val="es-ES"/>
         </w:rPr>
@@ -3765,7 +3844,7 @@
           <w:ilvl w:val="0"/>
           <w:numId w:val="0"/>
         </w:numPr>
-        <w:ind w:left="1416"/>
+        <w:ind w:left="1276"/>
         <w:jc w:val="left"/>
         <w:rPr>
           <w:lang w:val="es-ES"/>
@@ -3776,6 +3855,7 @@
         <w:rPr>
           <w:lang w:val="es-ES"/>
         </w:rPr>
+        <w:lastRenderedPageBreak/>
         <w:t>VI .</w:t>
       </w:r>
       <w:proofErr w:type="gramEnd"/>
@@ -3924,6 +4004,7 @@
           <w:sz w:val="20"/>
           <w:szCs w:val="20"/>
           <w:u w:val="single"/>
+          <w:lang w:val="en-US"/>
         </w:rPr>
       </w:pPr>
     </w:p>
@@ -3936,6 +4017,7 @@
           <w:sz w:val="20"/>
           <w:szCs w:val="20"/>
           <w:u w:val="single"/>
+          <w:lang w:val="en-US"/>
         </w:rPr>
       </w:pPr>
     </w:p>
@@ -3947,6 +4029,7 @@
           <w:sz w:val="20"/>
           <w:szCs w:val="20"/>
           <w:u w:val="single"/>
+          <w:lang w:val="en-US"/>
         </w:rPr>
       </w:pPr>
     </w:p>
@@ -4082,7 +4165,7 @@
                             <w:rPr>
                               <w:noProof/>
                             </w:rPr>
-                            <w:t>3</w:t>
+                            <w:t>1</w:t>
                           </w:r>
                           <w:r>
                             <w:fldChar w:fldCharType="end"/>
@@ -4129,7 +4212,7 @@
                       <w:rPr>
                         <w:noProof/>
                       </w:rPr>
-                      <w:t>3</w:t>
+                      <w:t>1</w:t>
                     </w:r>
                     <w:r>
                       <w:fldChar w:fldCharType="end"/>
@@ -4215,6 +4298,7 @@
     <w:lvl w:ilvl="0">
       <w:start w:val="1"/>
       <w:numFmt w:val="upperRoman"/>
+      <w:pStyle w:val="Ttulo1"/>
       <w:lvlText w:val="%1."/>
       <w:lvlJc w:val="left"/>
       <w:pPr>
@@ -4227,6 +4311,7 @@
     <w:lvl w:ilvl="1">
       <w:start w:val="1"/>
       <w:numFmt w:val="upperLetter"/>
+      <w:pStyle w:val="Ttulo2"/>
       <w:lvlText w:val="%2."/>
       <w:lvlJc w:val="left"/>
       <w:pPr>
@@ -4239,6 +4324,7 @@
     <w:lvl w:ilvl="2">
       <w:start w:val="1"/>
       <w:numFmt w:val="decimal"/>
+      <w:pStyle w:val="Ttulo3"/>
       <w:lvlText w:val="%3)"/>
       <w:lvlJc w:val="left"/>
       <w:pPr>
@@ -4251,6 +4337,7 @@
     <w:lvl w:ilvl="3">
       <w:start w:val="1"/>
       <w:numFmt w:val="lowerLetter"/>
+      <w:pStyle w:val="Ttulo4"/>
       <w:lvlText w:val="%4)"/>
       <w:lvlJc w:val="left"/>
       <w:pPr>
@@ -4263,6 +4350,7 @@
     <w:lvl w:ilvl="4">
       <w:start w:val="1"/>
       <w:numFmt w:val="decimal"/>
+      <w:pStyle w:val="Ttulo5"/>
       <w:lvlText w:val="(%5)"/>
       <w:lvlJc w:val="left"/>
       <w:pPr>
@@ -4275,6 +4363,7 @@
     <w:lvl w:ilvl="5">
       <w:start w:val="1"/>
       <w:numFmt w:val="lowerLetter"/>
+      <w:pStyle w:val="Ttulo6"/>
       <w:lvlText w:val="(%6)"/>
       <w:lvlJc w:val="left"/>
       <w:pPr>
@@ -4287,6 +4376,7 @@
     <w:lvl w:ilvl="6">
       <w:start w:val="1"/>
       <w:numFmt w:val="lowerRoman"/>
+      <w:pStyle w:val="Ttulo7"/>
       <w:lvlText w:val="(%7)"/>
       <w:lvlJc w:val="left"/>
       <w:pPr>
@@ -4299,6 +4389,7 @@
     <w:lvl w:ilvl="7">
       <w:start w:val="1"/>
       <w:numFmt w:val="lowerLetter"/>
+      <w:pStyle w:val="Ttulo8"/>
       <w:lvlText w:val="(%8)"/>
       <w:lvlJc w:val="left"/>
       <w:pPr>
@@ -4311,6 +4402,7 @@
     <w:lvl w:ilvl="8">
       <w:start w:val="1"/>
       <w:numFmt w:val="lowerRoman"/>
+      <w:pStyle w:val="Ttulo9"/>
       <w:lvlText w:val="(%9)"/>
       <w:lvlJc w:val="left"/>
       <w:pPr>
@@ -4329,6 +4421,7 @@
     <w:lvl w:ilvl="0">
       <w:start w:val="1"/>
       <w:numFmt w:val="decimal"/>
+      <w:pStyle w:val="References"/>
       <w:lvlText w:val="[%1]"/>
       <w:lvlJc w:val="left"/>
       <w:pPr>
@@ -4367,6 +4460,7 @@
     <w:lvl w:ilvl="0">
       <w:start w:val="1"/>
       <w:numFmt w:val="decimal"/>
+      <w:pStyle w:val="Listaconnmeros1"/>
       <w:lvlText w:val="%1."/>
       <w:lvlJc w:val="left"/>
       <w:pPr>
@@ -5468,7 +5562,6 @@
         <w:numId w:val="1"/>
       </w:numPr>
       <w:spacing w:before="120" w:after="60"/>
-      <w:ind w:left="144"/>
       <w:outlineLvl w:val="1"/>
     </w:pPr>
     <w:rPr>
@@ -5487,7 +5580,6 @@
         <w:ilvl w:val="2"/>
         <w:numId w:val="1"/>
       </w:numPr>
-      <w:ind w:left="288"/>
       <w:outlineLvl w:val="2"/>
     </w:pPr>
     <w:rPr>
@@ -5612,6 +5704,9 @@
   </w:style>
   <w:style w:type="character" w:default="1" w:styleId="Fuentedeprrafopredeter">
     <w:name w:val="Default Paragraph Font"/>
+    <w:uiPriority w:val="1"/>
+    <w:semiHidden/>
+    <w:unhideWhenUsed/>
   </w:style>
   <w:style w:type="table" w:default="1" w:styleId="Tablanormal">
     <w:name w:val="Normal Table"/>
@@ -5722,7 +5817,7 @@
       <w:rFonts w:cs="Lohit Devanagari"/>
     </w:rPr>
   </w:style>
-  <w:style w:type="paragraph" w:styleId="Descripcin">
+  <w:style w:type="paragraph" w:customStyle="1" w:styleId="Descripcin">
     <w:name w:val="Descripción"/>
     <w:basedOn w:val="Normal"/>
     <w:qFormat/>
@@ -6200,7 +6295,6 @@
         <w:numId w:val="1"/>
       </w:numPr>
       <w:spacing w:before="120" w:after="60"/>
-      <w:ind w:left="144"/>
       <w:outlineLvl w:val="1"/>
     </w:pPr>
     <w:rPr>
@@ -6219,7 +6313,6 @@
         <w:ilvl w:val="2"/>
         <w:numId w:val="1"/>
       </w:numPr>
-      <w:ind w:left="288"/>
       <w:outlineLvl w:val="2"/>
     </w:pPr>
     <w:rPr>
@@ -6344,6 +6437,9 @@
   </w:style>
   <w:style w:type="character" w:default="1" w:styleId="Fuentedeprrafopredeter">
     <w:name w:val="Default Paragraph Font"/>
+    <w:uiPriority w:val="1"/>
+    <w:semiHidden/>
+    <w:unhideWhenUsed/>
   </w:style>
   <w:style w:type="table" w:default="1" w:styleId="Tablanormal">
     <w:name w:val="Normal Table"/>
@@ -6454,7 +6550,7 @@
       <w:rFonts w:cs="Lohit Devanagari"/>
     </w:rPr>
   </w:style>
-  <w:style w:type="paragraph" w:styleId="Descripcin">
+  <w:style w:type="paragraph" w:customStyle="1" w:styleId="Descripcin">
     <w:name w:val="Descripción"/>
     <w:basedOn w:val="Normal"/>
     <w:qFormat/>
@@ -7030,7 +7126,7 @@
 </file>
 
 <file path=customXml/itemProps1.xml><?xml version="1.0" encoding="utf-8"?>
-<ds:datastoreItem xmlns:ds="http://schemas.openxmlformats.org/officeDocument/2006/customXml" ds:itemID="{386A3905-5530-4A27-8AD3-1CDA29C22607}">
+<ds:datastoreItem xmlns:ds="http://schemas.openxmlformats.org/officeDocument/2006/customXml" ds:itemID="{5AA20665-5C26-4F1D-9A1A-AD14BA45B603}">
   <ds:schemaRefs>
     <ds:schemaRef ds:uri="http://schemas.openxmlformats.org/officeDocument/2006/bibliography"/>
   </ds:schemaRefs>

</xml_diff>